<commit_message>
updated report and formatting
</commit_message>
<xml_diff>
--- a/report/report.docx
+++ b/report/report.docx
@@ -21,20 +21,42 @@
         <w:jc w:val="center"/>
         <w:rPr>
           <w:b/>
+          <w:sz w:val="52"/>
+          <w:szCs w:val="52"/>
+          <w:lang w:val="en"/>
+        </w:rPr>
+      </w:pPr>
+      <w:r>
+        <w:rPr>
+          <w:rFonts w:ascii="Times New Roman" w:hAnsi="Times New Roman" w:cs="Times New Roman"/>
+          <w:b/>
+          <w:sz w:val="52"/>
+          <w:szCs w:val="52"/>
+          <w:lang w:val="en"/>
+        </w:rPr>
+        <w:t>Statistical Inquiry into the Commercial Viability of Hotel Overbooking</w:t>
+      </w:r>
+    </w:p>
+    <w:p>
+      <w:pPr>
+        <w:spacing w:after="0" w:line="240" w:lineRule="auto"/>
+        <w:jc w:val="center"/>
+        <w:rPr>
+          <w:b/>
           <w:sz w:val="72"/>
           <w:szCs w:val="72"/>
-          <w:lang w:val="en"/>
-        </w:rPr>
-      </w:pPr>
-      <w:r>
-        <w:rPr>
-          <w:rFonts w:ascii="Times New Roman" w:hAnsi="Times New Roman" w:cs="Times New Roman"/>
-          <w:b/>
+        </w:rPr>
+      </w:pPr>
+      <w:r>
+        <w:rPr>
+          <w:rFonts w:eastAsia="Times New Roman" w:cs="Times New Roman"/>
+          <w:b/>
+          <w:bCs/>
           <w:sz w:val="72"/>
           <w:szCs w:val="72"/>
           <w:lang w:val="en"/>
         </w:rPr>
-        <w:t>Statistical Inquiry into the Commercial Viability of Hotel Overbooking</w:t>
+        <w:t xml:space="preserve"> </w:t>
       </w:r>
     </w:p>
     <w:p>
@@ -42,381 +64,587 @@
         <w:spacing w:after="0" w:line="240" w:lineRule="auto"/>
         <w:jc w:val="center"/>
         <w:rPr>
-          <w:b/>
-          <w:sz w:val="72"/>
-          <w:szCs w:val="72"/>
-        </w:rPr>
-      </w:pPr>
-      <w:r>
-        <w:rPr>
-          <w:rFonts w:eastAsia="Times New Roman" w:cs="Times New Roman"/>
-          <w:b/>
-          <w:bCs/>
-          <w:sz w:val="72"/>
-          <w:szCs w:val="72"/>
+          <w:rFonts w:eastAsia="Times New Roman" w:cs="Times New Roman"/>
+          <w:lang w:val="en"/>
+        </w:rPr>
+      </w:pPr>
+    </w:p>
+    <w:p>
+      <w:pPr>
+        <w:spacing w:after="0" w:line="240" w:lineRule="auto"/>
+        <w:rPr>
+          <w:rFonts w:eastAsia="Times New Roman" w:cs="Times New Roman"/>
+          <w:lang w:val="en"/>
+        </w:rPr>
+      </w:pPr>
+    </w:p>
+    <w:p>
+      <w:pPr>
+        <w:spacing w:after="0" w:line="240" w:lineRule="auto"/>
+        <w:rPr>
+          <w:rFonts w:eastAsia="Times New Roman" w:cs="Times New Roman"/>
+          <w:lang w:val="en"/>
+        </w:rPr>
+      </w:pPr>
+    </w:p>
+    <w:p>
+      <w:pPr>
+        <w:spacing w:after="0" w:line="240" w:lineRule="auto"/>
+        <w:rPr>
+          <w:rFonts w:eastAsia="Times New Roman" w:cs="Times New Roman"/>
+          <w:szCs w:val="24"/>
+          <w:lang w:val="en"/>
+        </w:rPr>
+      </w:pPr>
+    </w:p>
+    <w:p>
+      <w:pPr>
+        <w:spacing w:after="0" w:line="240" w:lineRule="auto"/>
+        <w:jc w:val="center"/>
+        <w:rPr>
+          <w:rFonts w:eastAsia="Times New Roman" w:cs="Times New Roman"/>
+          <w:szCs w:val="24"/>
+          <w:lang w:val="en"/>
+        </w:rPr>
+      </w:pPr>
+    </w:p>
+    <w:p>
+      <w:pPr>
+        <w:spacing w:after="0" w:line="240" w:lineRule="auto"/>
+        <w:jc w:val="center"/>
+        <w:rPr>
+          <w:rFonts w:eastAsia="Times New Roman" w:cs="Times New Roman"/>
+          <w:szCs w:val="24"/>
+          <w:lang w:val="en"/>
+        </w:rPr>
+      </w:pPr>
+    </w:p>
+    <w:p>
+      <w:pPr>
+        <w:spacing w:after="0" w:line="240" w:lineRule="auto"/>
+        <w:jc w:val="center"/>
+        <w:rPr>
+          <w:rFonts w:eastAsia="Times New Roman" w:cs="Times New Roman"/>
+          <w:szCs w:val="24"/>
+          <w:lang w:val="en"/>
+        </w:rPr>
+      </w:pPr>
+    </w:p>
+    <w:p>
+      <w:pPr>
+        <w:spacing w:after="0" w:line="240" w:lineRule="auto"/>
+        <w:jc w:val="center"/>
+        <w:rPr>
+          <w:rFonts w:eastAsia="Times New Roman" w:cs="Times New Roman"/>
+          <w:szCs w:val="24"/>
+          <w:lang w:val="en"/>
+        </w:rPr>
+      </w:pPr>
+    </w:p>
+    <w:p>
+      <w:pPr>
+        <w:spacing w:after="0" w:line="240" w:lineRule="auto"/>
+        <w:jc w:val="center"/>
+        <w:rPr>
+          <w:rFonts w:eastAsia="Times New Roman" w:cs="Times New Roman"/>
+          <w:szCs w:val="24"/>
+          <w:lang w:val="en"/>
+        </w:rPr>
+      </w:pPr>
+      <w:r>
+        <w:rPr>
+          <w:rFonts w:eastAsia="Times New Roman" w:cs="Times New Roman"/>
+          <w:szCs w:val="24"/>
+          <w:lang w:val="en"/>
+        </w:rPr>
+        <w:t>Joseph Despres</w:t>
+      </w:r>
+    </w:p>
+    <w:p>
+      <w:pPr>
+        <w:spacing w:after="0" w:line="240" w:lineRule="auto"/>
+        <w:jc w:val="center"/>
+        <w:rPr>
+          <w:rFonts w:eastAsia="Times New Roman" w:cs="Times New Roman"/>
+          <w:szCs w:val="24"/>
+          <w:lang w:val="en"/>
+        </w:rPr>
+      </w:pPr>
+      <w:r>
+        <w:rPr>
+          <w:rFonts w:eastAsia="Times New Roman" w:cs="Times New Roman"/>
+          <w:szCs w:val="24"/>
+          <w:lang w:val="en"/>
+        </w:rPr>
+        <w:t>Rishabh Sareen</w:t>
+      </w:r>
+    </w:p>
+    <w:p>
+      <w:pPr>
+        <w:spacing w:after="0" w:line="240" w:lineRule="auto"/>
+        <w:jc w:val="center"/>
+        <w:rPr>
+          <w:szCs w:val="24"/>
+        </w:rPr>
+      </w:pPr>
+    </w:p>
+    <w:p>
+      <w:pPr>
+        <w:spacing w:after="0" w:line="240" w:lineRule="auto"/>
+        <w:jc w:val="center"/>
+        <w:rPr>
+          <w:szCs w:val="24"/>
+        </w:rPr>
+      </w:pPr>
+      <w:r>
+        <w:rPr>
+          <w:rFonts w:eastAsia="Times New Roman" w:cs="Times New Roman"/>
+          <w:szCs w:val="24"/>
+          <w:lang w:val="en"/>
+        </w:rPr>
+        <w:t xml:space="preserve">  </w:t>
+      </w:r>
+    </w:p>
+    <w:p>
+      <w:pPr>
+        <w:spacing w:after="0" w:line="240" w:lineRule="auto"/>
+        <w:ind w:left="2880" w:firstLine="720"/>
+        <w:rPr>
+          <w:szCs w:val="24"/>
+        </w:rPr>
+      </w:pPr>
+      <w:r>
+        <w:rPr>
+          <w:rFonts w:eastAsia="Times New Roman" w:cs="Times New Roman"/>
+          <w:lang w:val="en"/>
+        </w:rPr>
+        <w:t xml:space="preserve">     </w:t>
+      </w:r>
+      <w:r>
+        <w:rPr>
+          <w:rFonts w:eastAsia="Times New Roman" w:cs="Times New Roman"/>
+          <w:lang w:val="en"/>
+        </w:rPr>
+        <w:t xml:space="preserve">September </w:t>
+      </w:r>
+      <w:r>
+        <w:rPr>
+          <w:rFonts w:eastAsia="Times New Roman" w:cs="Times New Roman"/>
+          <w:lang w:val="en"/>
+        </w:rPr>
+        <w:t>15</w:t>
+      </w:r>
+      <w:r>
+        <w:rPr>
+          <w:rFonts w:eastAsia="Times New Roman" w:cs="Times New Roman"/>
+          <w:lang w:val="en"/>
+        </w:rPr>
+        <w:t>, 2020</w:t>
+      </w:r>
+    </w:p>
+    <w:p>
+      <w:pPr>
+        <w:pStyle w:val="NoSpacing"/>
+        <w:rPr>
+          <w:lang w:val="en"/>
+        </w:rPr>
+      </w:pPr>
+    </w:p>
+    <w:p>
+      <w:pPr>
+        <w:pStyle w:val="NoSpacing"/>
+        <w:rPr>
+          <w:lang w:val="en"/>
+        </w:rPr>
+      </w:pPr>
+    </w:p>
+    <w:p>
+      <w:pPr>
+        <w:pStyle w:val="NoSpacing"/>
+        <w:rPr>
+          <w:lang w:val="en"/>
+        </w:rPr>
+      </w:pPr>
+    </w:p>
+    <w:p>
+      <w:pPr>
+        <w:pStyle w:val="NoSpacing"/>
+        <w:rPr>
+          <w:lang w:val="en"/>
+        </w:rPr>
+      </w:pPr>
+    </w:p>
+    <w:p>
+      <w:pPr>
+        <w:pStyle w:val="NoSpacing"/>
+        <w:rPr>
+          <w:lang w:val="en"/>
+        </w:rPr>
+      </w:pPr>
+    </w:p>
+    <w:p>
+      <w:pPr>
+        <w:pStyle w:val="NoSpacing"/>
+        <w:rPr>
+          <w:lang w:val="en"/>
+        </w:rPr>
+      </w:pPr>
+    </w:p>
+    <w:p>
+      <w:pPr>
+        <w:spacing w:after="0" w:line="240" w:lineRule="auto"/>
+        <w:jc w:val="both"/>
+        <w:rPr>
+          <w:rFonts w:eastAsia="Times New Roman" w:cs="Times New Roman"/>
+          <w:szCs w:val="24"/>
+          <w:lang w:val="en"/>
+        </w:rPr>
+      </w:pPr>
+      <w:r>
+        <w:rPr>
+          <w:rFonts w:eastAsia="Times New Roman" w:cs="Times New Roman"/>
+          <w:b/>
+          <w:bCs/>
+          <w:szCs w:val="24"/>
+          <w:lang w:val="en"/>
+        </w:rPr>
+        <w:t>Abstract</w:t>
+      </w:r>
+      <w:r>
+        <w:rPr>
+          <w:rFonts w:eastAsia="Times New Roman" w:cs="Times New Roman"/>
+          <w:szCs w:val="24"/>
           <w:lang w:val="en"/>
         </w:rPr>
         <w:t xml:space="preserve"> </w:t>
       </w:r>
-    </w:p>
-    <w:p>
-      <w:pPr>
-        <w:spacing w:after="0" w:line="240" w:lineRule="auto"/>
-        <w:jc w:val="center"/>
-      </w:pPr>
-      <w:r>
-        <w:rPr>
-          <w:rFonts w:eastAsia="Times New Roman" w:cs="Times New Roman"/>
-          <w:b/>
-          <w:bCs/>
-          <w:sz w:val="32"/>
-          <w:szCs w:val="32"/>
+      <w:r>
+        <w:rPr>
+          <w:rFonts w:eastAsia="Times New Roman" w:cs="Times New Roman"/>
+          <w:szCs w:val="24"/>
+          <w:lang w:val="en"/>
+        </w:rPr>
+        <w:t xml:space="preserve">Using </w:t>
+      </w:r>
+      <w:r>
+        <w:rPr>
+          <w:rFonts w:eastAsia="Times New Roman" w:cs="Times New Roman"/>
+          <w:szCs w:val="24"/>
+          <w:lang w:val="en"/>
+        </w:rPr>
+        <w:t>commercial hotel booking data</w:t>
+      </w:r>
+      <w:r>
+        <w:rPr>
+          <w:rFonts w:eastAsia="Times New Roman" w:cs="Times New Roman"/>
+          <w:szCs w:val="24"/>
+          <w:lang w:val="en"/>
+        </w:rPr>
+        <w:t>,</w:t>
+      </w:r>
+      <w:r>
+        <w:rPr>
+          <w:rFonts w:eastAsia="Times New Roman" w:cs="Times New Roman"/>
+          <w:szCs w:val="24"/>
+          <w:lang w:val="en"/>
+        </w:rPr>
+        <w:t xml:space="preserve"> cancelations are</w:t>
+      </w:r>
+      <w:r>
+        <w:rPr>
+          <w:rFonts w:eastAsia="Times New Roman" w:cs="Times New Roman"/>
+          <w:szCs w:val="24"/>
           <w:lang w:val="en"/>
         </w:rPr>
         <w:t xml:space="preserve"> </w:t>
       </w:r>
-    </w:p>
-    <w:p>
-      <w:pPr>
-        <w:spacing w:after="0" w:line="240" w:lineRule="auto"/>
-        <w:jc w:val="center"/>
-      </w:pPr>
-      <w:r>
-        <w:rPr>
-          <w:rFonts w:eastAsia="Times New Roman" w:cs="Times New Roman"/>
-          <w:b/>
-          <w:bCs/>
-          <w:sz w:val="32"/>
-          <w:szCs w:val="32"/>
+      <w:r>
+        <w:rPr>
+          <w:rFonts w:eastAsia="Times New Roman" w:cs="Times New Roman"/>
+          <w:szCs w:val="24"/>
+          <w:lang w:val="en"/>
+        </w:rPr>
+        <w:t xml:space="preserve">binomially distributed which guides </w:t>
+      </w:r>
+      <w:r>
+        <w:rPr>
+          <w:rFonts w:eastAsia="Times New Roman" w:cs="Times New Roman"/>
+          <w:szCs w:val="24"/>
+          <w:lang w:val="en"/>
+        </w:rPr>
+        <w:t>a hotel overbooking strategy</w:t>
+      </w:r>
+      <w:r>
+        <w:rPr>
+          <w:rFonts w:eastAsia="Times New Roman" w:cs="Times New Roman"/>
+          <w:szCs w:val="24"/>
+          <w:lang w:val="en"/>
+        </w:rPr>
+        <w:t xml:space="preserve">. </w:t>
+      </w:r>
+      <w:r>
+        <w:rPr>
+          <w:rFonts w:eastAsia="Times New Roman" w:cs="Times New Roman"/>
+          <w:szCs w:val="24"/>
+          <w:lang w:val="en"/>
+        </w:rPr>
+        <w:t>The task is to optimize bookings, given the uncertainty of a reservation</w:t>
+      </w:r>
+      <w:r>
+        <w:rPr>
+          <w:rFonts w:eastAsia="Times New Roman" w:cs="Times New Roman"/>
+          <w:szCs w:val="24"/>
+          <w:lang w:val="en"/>
+        </w:rPr>
+        <w:t>’s</w:t>
+      </w:r>
+      <w:r>
+        <w:rPr>
+          <w:rFonts w:eastAsia="Times New Roman" w:cs="Times New Roman"/>
+          <w:szCs w:val="24"/>
+          <w:lang w:val="en"/>
+        </w:rPr>
+        <w:t xml:space="preserve"> arriv</w:t>
+      </w:r>
+      <w:r>
+        <w:rPr>
+          <w:rFonts w:eastAsia="Times New Roman" w:cs="Times New Roman"/>
+          <w:szCs w:val="24"/>
+          <w:lang w:val="en"/>
+        </w:rPr>
+        <w:t>al</w:t>
+      </w:r>
+      <w:r>
+        <w:rPr>
+          <w:rFonts w:eastAsia="Times New Roman" w:cs="Times New Roman"/>
+          <w:szCs w:val="24"/>
+          <w:lang w:val="en"/>
+        </w:rPr>
+        <w:t xml:space="preserve">. </w:t>
+      </w:r>
+      <w:r>
+        <w:rPr>
+          <w:rFonts w:eastAsia="Times New Roman" w:cs="Times New Roman"/>
+          <w:szCs w:val="24"/>
+          <w:lang w:val="en"/>
+        </w:rPr>
+        <w:t>Bookings were optimized by</w:t>
+      </w:r>
+      <w:r>
+        <w:rPr>
+          <w:rFonts w:eastAsia="Times New Roman" w:cs="Times New Roman"/>
+          <w:szCs w:val="24"/>
+          <w:lang w:val="en"/>
+        </w:rPr>
+        <w:t xml:space="preserve"> my estimating the binomial parameters</w:t>
+      </w:r>
+      <w:r>
+        <w:rPr>
+          <w:rFonts w:eastAsia="Times New Roman" w:cs="Times New Roman"/>
+          <w:szCs w:val="24"/>
+          <w:lang w:val="en"/>
+        </w:rPr>
+        <w:t>.</w:t>
+      </w:r>
+      <w:r>
+        <w:rPr>
+          <w:rFonts w:eastAsia="Times New Roman" w:cs="Times New Roman"/>
+          <w:szCs w:val="24"/>
+          <w:lang w:val="en"/>
+        </w:rPr>
+        <w:t xml:space="preserve"> Based on this probability model, a function was derived using</w:t>
+      </w:r>
+      <w:r>
+        <w:rPr>
+          <w:rFonts w:eastAsia="Times New Roman" w:cs="Times New Roman"/>
+          <w:szCs w:val="24"/>
+          <w:lang w:val="en"/>
+        </w:rPr>
+        <w:t xml:space="preserve"> hotel capacity,</w:t>
+      </w:r>
+      <w:r>
+        <w:rPr>
+          <w:rFonts w:eastAsia="Times New Roman" w:cs="Times New Roman"/>
+          <w:szCs w:val="24"/>
+          <w:lang w:val="en"/>
+        </w:rPr>
+        <w:t xml:space="preserve"> time </w:t>
+      </w:r>
+      <w:r>
+        <w:rPr>
+          <w:rFonts w:eastAsia="Times New Roman" w:cs="Times New Roman"/>
+          <w:szCs w:val="24"/>
+          <w:lang w:val="en"/>
+        </w:rPr>
+        <w:t xml:space="preserve">until </w:t>
+      </w:r>
+      <w:r>
+        <w:rPr>
+          <w:rFonts w:eastAsia="Times New Roman" w:cs="Times New Roman"/>
+          <w:szCs w:val="24"/>
+          <w:lang w:val="en"/>
+        </w:rPr>
+        <w:t>reservation</w:t>
+      </w:r>
+      <w:r>
+        <w:rPr>
+          <w:rFonts w:eastAsia="Times New Roman" w:cs="Times New Roman"/>
+          <w:szCs w:val="24"/>
+          <w:lang w:val="en"/>
+        </w:rPr>
+        <w:t xml:space="preserve">, and cost of </w:t>
+      </w:r>
+      <w:r>
+        <w:rPr>
+          <w:rFonts w:eastAsia="Times New Roman" w:cs="Times New Roman"/>
+          <w:szCs w:val="24"/>
+          <w:lang w:val="en"/>
+        </w:rPr>
+        <w:t xml:space="preserve">providing </w:t>
+      </w:r>
+      <w:r>
+        <w:rPr>
+          <w:rFonts w:eastAsia="Times New Roman" w:cs="Times New Roman"/>
+          <w:szCs w:val="24"/>
+          <w:lang w:val="en"/>
+        </w:rPr>
+        <w:t>alternative accommodations</w:t>
+      </w:r>
+      <w:r>
+        <w:rPr>
+          <w:rFonts w:eastAsia="Times New Roman" w:cs="Times New Roman"/>
+          <w:szCs w:val="24"/>
+          <w:lang w:val="en"/>
+        </w:rPr>
+        <w:t>.</w:t>
+      </w:r>
+      <w:r>
+        <w:rPr>
+          <w:rFonts w:eastAsia="Times New Roman" w:cs="Times New Roman"/>
+          <w:szCs w:val="24"/>
           <w:lang w:val="en"/>
         </w:rPr>
         <w:t xml:space="preserve"> </w:t>
       </w:r>
-    </w:p>
-    <w:p>
-      <w:pPr>
-        <w:spacing w:after="0" w:line="240" w:lineRule="auto"/>
-        <w:jc w:val="center"/>
-      </w:pPr>
-      <w:r>
-        <w:rPr>
-          <w:rFonts w:eastAsia="Times New Roman" w:cs="Times New Roman"/>
-          <w:b/>
-          <w:bCs/>
-          <w:sz w:val="32"/>
-          <w:szCs w:val="32"/>
+      <w:r>
+        <w:rPr>
+          <w:rFonts w:eastAsia="Times New Roman" w:cs="Times New Roman"/>
+          <w:szCs w:val="24"/>
+          <w:lang w:val="en"/>
+        </w:rPr>
+        <w:t xml:space="preserve">This function </w:t>
+      </w:r>
+      <w:r>
+        <w:rPr>
+          <w:rFonts w:eastAsia="Times New Roman" w:cs="Times New Roman"/>
+          <w:szCs w:val="24"/>
+          <w:lang w:val="en"/>
+        </w:rPr>
+        <w:t>outputs</w:t>
+      </w:r>
+      <w:r>
+        <w:rPr>
+          <w:rFonts w:eastAsia="Times New Roman" w:cs="Times New Roman"/>
+          <w:szCs w:val="24"/>
+          <w:lang w:val="en"/>
+        </w:rPr>
+        <w:t xml:space="preserve"> the maximum number of reservations to schedule</w:t>
+      </w:r>
+      <w:r>
+        <w:rPr>
+          <w:rFonts w:eastAsia="Times New Roman" w:cs="Times New Roman"/>
+          <w:szCs w:val="24"/>
+          <w:lang w:val="en"/>
+        </w:rPr>
+        <w:t xml:space="preserve"> on a given day</w:t>
+      </w:r>
+      <w:r>
+        <w:rPr>
+          <w:rFonts w:eastAsia="Times New Roman" w:cs="Times New Roman"/>
+          <w:szCs w:val="24"/>
+          <w:lang w:val="en"/>
+        </w:rPr>
+        <w:t>.</w:t>
+      </w:r>
+      <w:r>
+        <w:rPr>
+          <w:rFonts w:eastAsia="Times New Roman" w:cs="Times New Roman"/>
+          <w:szCs w:val="24"/>
           <w:lang w:val="en"/>
         </w:rPr>
         <w:t xml:space="preserve"> </w:t>
       </w:r>
-    </w:p>
-    <w:p>
-      <w:pPr>
-        <w:spacing w:after="0" w:line="240" w:lineRule="auto"/>
-        <w:jc w:val="center"/>
-      </w:pPr>
-      <w:r>
-        <w:rPr>
-          <w:rFonts w:eastAsia="Times New Roman" w:cs="Times New Roman"/>
-          <w:b/>
-          <w:bCs/>
-          <w:sz w:val="32"/>
-          <w:szCs w:val="32"/>
-          <w:lang w:val="en"/>
-        </w:rPr>
-        <w:t xml:space="preserve">  </w:t>
-      </w:r>
-    </w:p>
-    <w:p>
-      <w:pPr>
-        <w:spacing w:after="0" w:line="240" w:lineRule="auto"/>
-        <w:jc w:val="center"/>
-        <w:rPr>
-          <w:rFonts w:eastAsia="Times New Roman" w:cs="Times New Roman"/>
-          <w:lang w:val="en"/>
-        </w:rPr>
-      </w:pPr>
-    </w:p>
-    <w:p>
-      <w:pPr>
-        <w:spacing w:after="0" w:line="240" w:lineRule="auto"/>
-        <w:jc w:val="center"/>
-        <w:rPr>
-          <w:rFonts w:eastAsia="Times New Roman" w:cs="Times New Roman"/>
-          <w:lang w:val="en"/>
-        </w:rPr>
-      </w:pPr>
-    </w:p>
-    <w:p>
-      <w:pPr>
-        <w:spacing w:after="0" w:line="240" w:lineRule="auto"/>
-        <w:rPr>
-          <w:rFonts w:eastAsia="Times New Roman" w:cs="Times New Roman"/>
-          <w:lang w:val="en"/>
-        </w:rPr>
-      </w:pPr>
-    </w:p>
-    <w:p>
-      <w:pPr>
-        <w:spacing w:after="0" w:line="240" w:lineRule="auto"/>
-        <w:jc w:val="center"/>
-        <w:rPr>
-          <w:rFonts w:eastAsia="Times New Roman" w:cs="Times New Roman"/>
-          <w:lang w:val="en"/>
-        </w:rPr>
-      </w:pPr>
-    </w:p>
-    <w:p>
-      <w:pPr>
-        <w:spacing w:after="0" w:line="240" w:lineRule="auto"/>
-        <w:jc w:val="center"/>
-        <w:rPr>
-          <w:rFonts w:eastAsia="Times New Roman" w:cs="Times New Roman"/>
-          <w:szCs w:val="24"/>
-          <w:lang w:val="en"/>
-        </w:rPr>
-      </w:pPr>
-    </w:p>
-    <w:p>
-      <w:pPr>
-        <w:spacing w:after="0" w:line="240" w:lineRule="auto"/>
-        <w:jc w:val="center"/>
-        <w:rPr>
-          <w:rFonts w:eastAsia="Times New Roman" w:cs="Times New Roman"/>
-          <w:szCs w:val="24"/>
-          <w:lang w:val="en"/>
-        </w:rPr>
-      </w:pPr>
-      <w:r>
-        <w:rPr>
-          <w:rFonts w:eastAsia="Times New Roman" w:cs="Times New Roman"/>
-          <w:szCs w:val="24"/>
-          <w:lang w:val="en"/>
-        </w:rPr>
-        <w:t>Joseph Despres</w:t>
-      </w:r>
-    </w:p>
-    <w:p>
-      <w:pPr>
-        <w:spacing w:after="0" w:line="240" w:lineRule="auto"/>
-        <w:jc w:val="center"/>
-        <w:rPr>
-          <w:rFonts w:eastAsia="Times New Roman" w:cs="Times New Roman"/>
-          <w:szCs w:val="24"/>
-          <w:lang w:val="en"/>
-        </w:rPr>
-      </w:pPr>
-      <w:r>
-        <w:rPr>
-          <w:rFonts w:eastAsia="Times New Roman" w:cs="Times New Roman"/>
-          <w:szCs w:val="24"/>
-          <w:lang w:val="en"/>
-        </w:rPr>
-        <w:t>Rishabh Sareen</w:t>
-      </w:r>
-    </w:p>
-    <w:p>
-      <w:pPr>
-        <w:spacing w:after="0" w:line="240" w:lineRule="auto"/>
-        <w:jc w:val="center"/>
-        <w:rPr>
-          <w:szCs w:val="24"/>
-        </w:rPr>
-      </w:pPr>
-    </w:p>
-    <w:p>
-      <w:pPr>
-        <w:spacing w:after="0" w:line="240" w:lineRule="auto"/>
-        <w:jc w:val="center"/>
-        <w:rPr>
-          <w:szCs w:val="24"/>
-        </w:rPr>
-      </w:pPr>
-      <w:r>
-        <w:rPr>
-          <w:rFonts w:eastAsia="Times New Roman" w:cs="Times New Roman"/>
-          <w:szCs w:val="24"/>
-          <w:lang w:val="en"/>
-        </w:rPr>
-        <w:t xml:space="preserve">  </w:t>
-      </w:r>
-    </w:p>
-    <w:p>
-      <w:pPr>
-        <w:spacing w:after="0" w:line="240" w:lineRule="auto"/>
-        <w:ind w:left="2880" w:firstLine="720"/>
-        <w:rPr>
-          <w:szCs w:val="24"/>
-        </w:rPr>
-      </w:pPr>
-      <w:r>
-        <w:rPr>
-          <w:rFonts w:eastAsia="Times New Roman" w:cs="Times New Roman"/>
-          <w:lang w:val="en"/>
-        </w:rPr>
-        <w:t xml:space="preserve">     </w:t>
-      </w:r>
-      <w:r>
-        <w:rPr>
-          <w:rFonts w:eastAsia="Times New Roman" w:cs="Times New Roman"/>
-          <w:lang w:val="en"/>
-        </w:rPr>
-        <w:t>September 9, 2020</w:t>
-      </w:r>
-    </w:p>
-    <w:p>
-      <w:pPr>
-        <w:spacing w:after="0" w:line="240" w:lineRule="auto"/>
-        <w:jc w:val="both"/>
-        <w:rPr>
-          <w:rFonts w:eastAsia="Times New Roman" w:cs="Times New Roman"/>
-          <w:b/>
-          <w:bCs/>
-          <w:szCs w:val="24"/>
-          <w:lang w:val="en"/>
-        </w:rPr>
-      </w:pPr>
-    </w:p>
-    <w:p>
-      <w:pPr>
-        <w:spacing w:after="0" w:line="240" w:lineRule="auto"/>
-        <w:jc w:val="both"/>
-        <w:rPr>
-          <w:rFonts w:eastAsia="Times New Roman" w:cs="Times New Roman"/>
-          <w:b/>
-          <w:bCs/>
-          <w:szCs w:val="24"/>
-          <w:lang w:val="en"/>
-        </w:rPr>
-      </w:pPr>
-    </w:p>
-    <w:p>
-      <w:pPr>
-        <w:spacing w:after="0" w:line="240" w:lineRule="auto"/>
-        <w:jc w:val="both"/>
-        <w:rPr>
-          <w:rFonts w:eastAsia="Times New Roman" w:cs="Times New Roman"/>
-          <w:b/>
-          <w:bCs/>
-          <w:szCs w:val="24"/>
-          <w:lang w:val="en"/>
-        </w:rPr>
-      </w:pPr>
-    </w:p>
-    <w:p>
-      <w:pPr>
-        <w:spacing w:after="0" w:line="240" w:lineRule="auto"/>
-        <w:jc w:val="both"/>
-        <w:rPr>
-          <w:rFonts w:eastAsia="Times New Roman" w:cs="Times New Roman"/>
-          <w:b/>
-          <w:bCs/>
-          <w:szCs w:val="24"/>
-          <w:lang w:val="en"/>
-        </w:rPr>
-      </w:pPr>
-    </w:p>
-    <w:p>
-      <w:pPr>
-        <w:spacing w:after="0" w:line="240" w:lineRule="auto"/>
-        <w:jc w:val="both"/>
-        <w:rPr>
-          <w:rFonts w:eastAsia="Times New Roman" w:cs="Times New Roman"/>
-          <w:szCs w:val="24"/>
-          <w:lang w:val="en"/>
-        </w:rPr>
-      </w:pPr>
-    </w:p>
-    <w:p>
-      <w:pPr>
-        <w:spacing w:after="0" w:line="240" w:lineRule="auto"/>
-        <w:jc w:val="both"/>
-        <w:rPr>
-          <w:rFonts w:eastAsia="Times New Roman" w:cs="Times New Roman"/>
-          <w:szCs w:val="24"/>
-          <w:lang w:val="en"/>
-        </w:rPr>
-      </w:pPr>
-      <w:r>
-        <w:rPr>
-          <w:rFonts w:eastAsia="Times New Roman" w:cs="Times New Roman"/>
-          <w:szCs w:val="24"/>
-          <w:lang w:val="en"/>
-        </w:rPr>
-        <w:t xml:space="preserve">Using </w:t>
-      </w:r>
-      <w:r>
-        <w:rPr>
-          <w:rFonts w:eastAsia="Times New Roman" w:cs="Times New Roman"/>
-          <w:szCs w:val="24"/>
-          <w:lang w:val="en"/>
-        </w:rPr>
-        <w:t>commercial hotel booking data</w:t>
-      </w:r>
-      <w:r>
-        <w:rPr>
-          <w:rFonts w:eastAsia="Times New Roman" w:cs="Times New Roman"/>
-          <w:szCs w:val="24"/>
-          <w:lang w:val="en"/>
-        </w:rPr>
-        <w:t xml:space="preserve"> this study</w:t>
-      </w:r>
-      <w:r>
-        <w:rPr>
-          <w:rFonts w:eastAsia="Times New Roman" w:cs="Times New Roman"/>
-          <w:szCs w:val="24"/>
-          <w:lang w:val="en"/>
-        </w:rPr>
-        <w:t xml:space="preserve"> model</w:t>
-      </w:r>
-      <w:r>
-        <w:rPr>
-          <w:rFonts w:eastAsia="Times New Roman" w:cs="Times New Roman"/>
-          <w:szCs w:val="24"/>
-          <w:lang w:val="en"/>
-        </w:rPr>
-        <w:t>s</w:t>
-      </w:r>
-      <w:r>
-        <w:rPr>
-          <w:rFonts w:eastAsia="Times New Roman" w:cs="Times New Roman"/>
-          <w:szCs w:val="24"/>
-          <w:lang w:val="en"/>
-        </w:rPr>
-        <w:t xml:space="preserve"> hotel cancellations</w:t>
-      </w:r>
-      <w:r>
-        <w:rPr>
-          <w:rFonts w:eastAsia="Times New Roman" w:cs="Times New Roman"/>
-          <w:szCs w:val="24"/>
-          <w:lang w:val="en"/>
-        </w:rPr>
-        <w:t xml:space="preserve"> with a binomial </w:t>
-      </w:r>
-      <w:r>
-        <w:rPr>
-          <w:rFonts w:eastAsia="Times New Roman" w:cs="Times New Roman"/>
-          <w:szCs w:val="24"/>
-          <w:lang w:val="en"/>
-        </w:rPr>
-        <w:t>distribution</w:t>
-      </w:r>
-      <w:r>
-        <w:rPr>
-          <w:rStyle w:val="FootnoteReference"/>
-          <w:rFonts w:eastAsia="Times New Roman" w:cs="Times New Roman"/>
-          <w:szCs w:val="24"/>
-          <w:lang w:val="en"/>
-        </w:rPr>
-        <w:footnoteReference w:id="2"/>
-      </w:r>
-      <w:r>
-        <w:rPr>
-          <w:rFonts w:eastAsia="Times New Roman" w:cs="Times New Roman"/>
-          <w:szCs w:val="24"/>
-          <w:lang w:val="en"/>
-        </w:rPr>
-        <w:t xml:space="preserve"> and</w:t>
+      <w:r>
+        <w:rPr>
+          <w:rFonts w:eastAsia="Times New Roman" w:cs="Times New Roman"/>
+          <w:szCs w:val="24"/>
+          <w:lang w:val="en"/>
+        </w:rPr>
+        <w:t>Splitting</w:t>
+      </w:r>
+      <w:r>
+        <w:rPr>
+          <w:rFonts w:eastAsia="Times New Roman" w:cs="Times New Roman"/>
+          <w:szCs w:val="24"/>
+          <w:lang w:val="en"/>
+        </w:rPr>
+        <w:t xml:space="preserve"> data into training </w:t>
+      </w:r>
+      <w:r>
+        <w:rPr>
+          <w:rFonts w:eastAsia="Times New Roman" w:cs="Times New Roman"/>
+          <w:szCs w:val="24"/>
+          <w:lang w:val="en"/>
+        </w:rPr>
+        <w:t xml:space="preserve">and testing </w:t>
+      </w:r>
+      <w:r>
+        <w:rPr>
+          <w:rFonts w:eastAsia="Times New Roman" w:cs="Times New Roman"/>
+          <w:szCs w:val="24"/>
+          <w:lang w:val="en"/>
+        </w:rPr>
+        <w:t>set</w:t>
+      </w:r>
+      <w:r>
+        <w:rPr>
+          <w:rFonts w:eastAsia="Times New Roman" w:cs="Times New Roman"/>
+          <w:szCs w:val="24"/>
+          <w:lang w:val="en"/>
+        </w:rPr>
+        <w:t xml:space="preserve">s, </w:t>
+      </w:r>
+      <w:r>
+        <w:rPr>
+          <w:rFonts w:eastAsia="Times New Roman" w:cs="Times New Roman"/>
+          <w:szCs w:val="24"/>
+          <w:lang w:val="en"/>
+        </w:rPr>
+        <w:t xml:space="preserve">showed </w:t>
+      </w:r>
+      <w:r>
+        <w:rPr>
+          <w:rFonts w:eastAsia="Times New Roman" w:cs="Times New Roman"/>
+          <w:szCs w:val="24"/>
+          <w:lang w:val="en"/>
+        </w:rPr>
+        <w:t>this over booking strategy is TBD more profitable th</w:t>
+      </w:r>
+      <w:r>
+        <w:rPr>
+          <w:rFonts w:eastAsia="Times New Roman" w:cs="Times New Roman"/>
+          <w:szCs w:val="24"/>
+          <w:lang w:val="en"/>
+        </w:rPr>
+        <w:t>a</w:t>
+      </w:r>
+      <w:r>
+        <w:rPr>
+          <w:rFonts w:eastAsia="Times New Roman" w:cs="Times New Roman"/>
+          <w:szCs w:val="24"/>
+          <w:lang w:val="en"/>
+        </w:rPr>
+        <w:t>n accepting every booking, and TBD more profitable than abstaining from</w:t>
       </w:r>
       <w:r>
         <w:rPr>
@@ -432,717 +660,8 @@
           <w:szCs w:val="24"/>
           <w:lang w:val="en"/>
         </w:rPr>
-        <w:t>optimizes a</w:t>
-      </w:r>
-      <w:r>
-        <w:rPr>
-          <w:rFonts w:eastAsia="Times New Roman" w:cs="Times New Roman"/>
-          <w:szCs w:val="24"/>
-          <w:lang w:val="en"/>
-        </w:rPr>
-        <w:t>n</w:t>
-      </w:r>
-      <w:r>
-        <w:rPr>
-          <w:rFonts w:eastAsia="Times New Roman" w:cs="Times New Roman"/>
-          <w:szCs w:val="24"/>
-          <w:lang w:val="en"/>
-        </w:rPr>
-        <w:t xml:space="preserve"> overbooking strategy. </w:t>
-      </w:r>
-      <w:r>
-        <w:rPr>
-          <w:rFonts w:eastAsia="Times New Roman" w:cs="Times New Roman"/>
-          <w:szCs w:val="24"/>
-          <w:lang w:val="en"/>
-        </w:rPr>
-        <w:t xml:space="preserve">We find </w:t>
-      </w:r>
-      <w:r>
-        <w:rPr>
-          <w:rFonts w:eastAsia="Times New Roman" w:cs="Times New Roman"/>
-          <w:szCs w:val="24"/>
-          <w:lang w:val="en"/>
-        </w:rPr>
-        <w:t>these hotels have a no-show rate of</w:t>
-      </w:r>
-      <w:r>
-        <w:rPr>
-          <w:rFonts w:eastAsia="Times New Roman" w:cs="Times New Roman"/>
-          <w:szCs w:val="24"/>
-          <w:lang w:val="en"/>
-        </w:rPr>
-        <w:t xml:space="preserve"> </w:t>
-      </w:r>
-      <w:r>
-        <w:rPr>
-          <w:rFonts w:eastAsia="Times New Roman" w:cs="Times New Roman"/>
-          <w:szCs w:val="24"/>
-          <w:lang w:val="en"/>
-        </w:rPr>
-        <w:t>0.01</w:t>
-      </w:r>
-      <w:r>
-        <w:rPr>
-          <w:rStyle w:val="FootnoteReference"/>
-          <w:rFonts w:eastAsia="Times New Roman" w:cs="Times New Roman"/>
-          <w:szCs w:val="24"/>
-          <w:lang w:val="en"/>
-        </w:rPr>
-        <w:footnoteReference w:id="3"/>
-      </w:r>
-      <w:r>
-        <w:rPr>
-          <w:rFonts w:eastAsia="Times New Roman" w:cs="Times New Roman"/>
-          <w:szCs w:val="24"/>
-          <w:lang w:val="en"/>
-        </w:rPr>
-        <w:t>, therefore a hotel would need to have</w:t>
-      </w:r>
-      <w:r>
-        <w:rPr>
-          <w:rFonts w:eastAsia="Times New Roman" w:cs="Times New Roman"/>
-          <w:szCs w:val="24"/>
-          <w:lang w:val="en"/>
-        </w:rPr>
-        <w:t xml:space="preserve"> at least TBD</w:t>
-      </w:r>
-      <w:r>
-        <w:rPr>
-          <w:rStyle w:val="FootnoteReference"/>
-          <w:rFonts w:eastAsia="Times New Roman" w:cs="Times New Roman"/>
-          <w:szCs w:val="24"/>
-          <w:lang w:val="en"/>
-        </w:rPr>
-        <w:footnoteReference w:id="4"/>
-      </w:r>
-      <w:r>
-        <w:rPr>
-          <w:rFonts w:eastAsia="Times New Roman" w:cs="Times New Roman"/>
-          <w:szCs w:val="24"/>
-          <w:lang w:val="en"/>
-        </w:rPr>
-        <w:t xml:space="preserve"> rooms </w:t>
-      </w:r>
-      <w:r>
-        <w:rPr>
-          <w:rFonts w:eastAsia="Times New Roman" w:cs="Times New Roman"/>
-          <w:szCs w:val="24"/>
-          <w:lang w:val="en"/>
-        </w:rPr>
-        <w:t xml:space="preserve">before </w:t>
-      </w:r>
-      <w:r>
-        <w:rPr>
-          <w:rFonts w:eastAsia="Times New Roman" w:cs="Times New Roman"/>
-          <w:szCs w:val="24"/>
-          <w:lang w:val="en"/>
-        </w:rPr>
-        <w:t>overbookin</w:t>
-      </w:r>
-      <w:r>
-        <w:rPr>
-          <w:rFonts w:eastAsia="Times New Roman" w:cs="Times New Roman"/>
-          <w:szCs w:val="24"/>
-          <w:lang w:val="en"/>
-        </w:rPr>
-        <w:t xml:space="preserve">g </w:t>
-      </w:r>
-      <w:proofErr w:type="gramStart"/>
-      <w:r>
-        <w:rPr>
-          <w:rFonts w:eastAsia="Times New Roman" w:cs="Times New Roman"/>
-          <w:szCs w:val="24"/>
-          <w:lang w:val="en"/>
-        </w:rPr>
-        <w:t>is</w:t>
-      </w:r>
-      <w:proofErr w:type="gramEnd"/>
-      <w:r>
-        <w:rPr>
-          <w:rFonts w:eastAsia="Times New Roman" w:cs="Times New Roman"/>
-          <w:szCs w:val="24"/>
-          <w:lang w:val="en"/>
-        </w:rPr>
-        <w:t xml:space="preserve"> </w:t>
-      </w:r>
-      <w:r>
-        <w:rPr>
-          <w:rFonts w:eastAsia="Times New Roman" w:cs="Times New Roman"/>
-          <w:szCs w:val="24"/>
-          <w:lang w:val="en"/>
-        </w:rPr>
-        <w:t>appropriate</w:t>
-      </w:r>
-      <w:r>
-        <w:rPr>
-          <w:rFonts w:eastAsia="Times New Roman" w:cs="Times New Roman"/>
-          <w:szCs w:val="24"/>
-          <w:lang w:val="en"/>
-        </w:rPr>
-        <w:t xml:space="preserve"> to manage no-shows</w:t>
-      </w:r>
-      <w:r>
-        <w:rPr>
-          <w:rFonts w:eastAsia="Times New Roman" w:cs="Times New Roman"/>
-          <w:szCs w:val="24"/>
-          <w:lang w:val="en"/>
-        </w:rPr>
-        <w:t>.</w:t>
-      </w:r>
-      <w:r>
-        <w:rPr>
-          <w:rFonts w:eastAsia="Times New Roman" w:cs="Times New Roman"/>
-          <w:szCs w:val="24"/>
-          <w:lang w:val="en"/>
-        </w:rPr>
-        <w:t xml:space="preserve"> However, </w:t>
-      </w:r>
-      <w:r>
-        <w:rPr>
-          <w:rFonts w:eastAsia="Times New Roman" w:cs="Times New Roman"/>
-          <w:szCs w:val="24"/>
-          <w:lang w:val="en"/>
-        </w:rPr>
-        <w:t>36% of reservations are subsequently canceled</w:t>
-      </w:r>
-      <w:r>
-        <w:rPr>
-          <w:rFonts w:eastAsia="Times New Roman" w:cs="Times New Roman"/>
-          <w:szCs w:val="24"/>
-          <w:lang w:val="en"/>
-        </w:rPr>
-        <w:t>, therefore overbooking</w:t>
-      </w:r>
-      <w:r>
-        <w:rPr>
-          <w:rFonts w:eastAsia="Times New Roman" w:cs="Times New Roman"/>
-          <w:szCs w:val="24"/>
-          <w:lang w:val="en"/>
-        </w:rPr>
-        <w:t xml:space="preserve"> is almost certainly appropriate</w:t>
-      </w:r>
-      <w:r>
-        <w:rPr>
-          <w:rFonts w:eastAsia="Times New Roman" w:cs="Times New Roman"/>
-          <w:szCs w:val="24"/>
-          <w:lang w:val="en"/>
-        </w:rPr>
-        <w:t xml:space="preserve">. </w:t>
-      </w:r>
-      <w:r>
-        <w:rPr>
-          <w:rFonts w:eastAsia="Times New Roman" w:cs="Times New Roman"/>
-          <w:szCs w:val="24"/>
-          <w:lang w:val="en"/>
-        </w:rPr>
-        <w:t xml:space="preserve">To </w:t>
-      </w:r>
-      <w:r>
-        <w:rPr>
-          <w:rFonts w:eastAsia="Times New Roman" w:cs="Times New Roman"/>
-          <w:szCs w:val="24"/>
-          <w:lang w:val="en"/>
-        </w:rPr>
-        <w:t>optimize</w:t>
-      </w:r>
-      <w:r>
-        <w:rPr>
-          <w:rFonts w:eastAsia="Times New Roman" w:cs="Times New Roman"/>
-          <w:szCs w:val="24"/>
-          <w:lang w:val="en"/>
-        </w:rPr>
-        <w:t xml:space="preserve"> </w:t>
-      </w:r>
-      <w:r>
-        <w:rPr>
-          <w:rFonts w:eastAsia="Times New Roman" w:cs="Times New Roman"/>
-          <w:szCs w:val="24"/>
-          <w:lang w:val="en"/>
-        </w:rPr>
-        <w:t>bookings, we</w:t>
-      </w:r>
-      <w:r>
-        <w:rPr>
-          <w:rFonts w:eastAsia="Times New Roman" w:cs="Times New Roman"/>
-          <w:szCs w:val="24"/>
-          <w:lang w:val="en"/>
-        </w:rPr>
-        <w:t xml:space="preserve"> define a function</w:t>
-      </w:r>
-      <w:r>
-        <w:rPr>
-          <w:rFonts w:eastAsia="Times New Roman" w:cs="Times New Roman"/>
-          <w:szCs w:val="24"/>
-          <w:lang w:val="en"/>
-        </w:rPr>
-        <w:t xml:space="preserve"> that inputs</w:t>
-      </w:r>
-      <w:r>
-        <w:rPr>
-          <w:rFonts w:eastAsia="Times New Roman" w:cs="Times New Roman"/>
-          <w:szCs w:val="24"/>
-          <w:lang w:val="en"/>
-        </w:rPr>
-        <w:t xml:space="preserve"> hotel</w:t>
-      </w:r>
-      <w:r>
-        <w:rPr>
-          <w:rFonts w:eastAsia="Times New Roman" w:cs="Times New Roman"/>
-          <w:szCs w:val="24"/>
-          <w:lang w:val="en"/>
-        </w:rPr>
-        <w:t xml:space="preserve"> </w:t>
-      </w:r>
-      <w:r>
-        <w:rPr>
-          <w:rFonts w:eastAsia="Times New Roman" w:cs="Times New Roman"/>
-          <w:szCs w:val="24"/>
-          <w:lang w:val="en"/>
-        </w:rPr>
-        <w:t>capacity, days</w:t>
-      </w:r>
-      <w:r>
-        <w:rPr>
-          <w:rFonts w:eastAsia="Times New Roman" w:cs="Times New Roman"/>
-          <w:szCs w:val="24"/>
-          <w:lang w:val="en"/>
-        </w:rPr>
-        <w:t xml:space="preserve"> until </w:t>
-      </w:r>
-      <w:r>
-        <w:rPr>
-          <w:rFonts w:eastAsia="Times New Roman" w:cs="Times New Roman"/>
-          <w:szCs w:val="24"/>
-          <w:lang w:val="en"/>
-        </w:rPr>
-        <w:t>reservation</w:t>
-      </w:r>
-      <w:r>
-        <w:rPr>
-          <w:rFonts w:eastAsia="Times New Roman" w:cs="Times New Roman"/>
-          <w:szCs w:val="24"/>
-          <w:lang w:val="en"/>
-        </w:rPr>
-        <w:t xml:space="preserve">, time of year, and cost of </w:t>
-      </w:r>
-      <w:r>
-        <w:rPr>
-          <w:rFonts w:eastAsia="Times New Roman" w:cs="Times New Roman"/>
-          <w:szCs w:val="24"/>
-          <w:lang w:val="en"/>
-        </w:rPr>
-        <w:t xml:space="preserve">providing </w:t>
-      </w:r>
-      <w:r>
-        <w:rPr>
-          <w:rFonts w:eastAsia="Times New Roman" w:cs="Times New Roman"/>
-          <w:szCs w:val="24"/>
-          <w:lang w:val="en"/>
-        </w:rPr>
-        <w:t>alternative accommodations</w:t>
-      </w:r>
-      <w:r>
-        <w:rPr>
-          <w:rFonts w:eastAsia="Times New Roman" w:cs="Times New Roman"/>
-          <w:szCs w:val="24"/>
-          <w:lang w:val="en"/>
-        </w:rPr>
-        <w:t xml:space="preserve"> and</w:t>
-      </w:r>
-      <w:r>
-        <w:rPr>
-          <w:rFonts w:eastAsia="Times New Roman" w:cs="Times New Roman"/>
-          <w:szCs w:val="24"/>
-          <w:lang w:val="en"/>
-        </w:rPr>
-        <w:t xml:space="preserve"> outputs</w:t>
-      </w:r>
-      <w:r>
-        <w:rPr>
-          <w:rFonts w:eastAsia="Times New Roman" w:cs="Times New Roman"/>
-          <w:szCs w:val="24"/>
-          <w:lang w:val="en"/>
-        </w:rPr>
-        <w:t xml:space="preserve"> the maximum number of reservations to schedule</w:t>
-      </w:r>
-      <w:r>
-        <w:rPr>
-          <w:rFonts w:eastAsia="Times New Roman" w:cs="Times New Roman"/>
-          <w:szCs w:val="24"/>
-          <w:lang w:val="en"/>
-        </w:rPr>
-        <w:t xml:space="preserve"> on a given day</w:t>
-      </w:r>
-      <w:r>
-        <w:rPr>
-          <w:rFonts w:eastAsia="Times New Roman" w:cs="Times New Roman"/>
-          <w:szCs w:val="24"/>
-          <w:lang w:val="en"/>
-        </w:rPr>
-        <w:t>.</w:t>
-      </w:r>
-      <w:r>
-        <w:rPr>
-          <w:rFonts w:eastAsia="Times New Roman" w:cs="Times New Roman"/>
-          <w:szCs w:val="24"/>
-          <w:lang w:val="en"/>
-        </w:rPr>
-        <w:t xml:space="preserve"> </w:t>
-      </w:r>
-      <w:r>
-        <w:rPr>
-          <w:rFonts w:eastAsia="Times New Roman" w:cs="Times New Roman"/>
-          <w:szCs w:val="24"/>
-          <w:lang w:val="en"/>
-        </w:rPr>
-        <w:t>Splitting</w:t>
-      </w:r>
-      <w:r>
-        <w:rPr>
-          <w:rFonts w:eastAsia="Times New Roman" w:cs="Times New Roman"/>
-          <w:szCs w:val="24"/>
-          <w:lang w:val="en"/>
-        </w:rPr>
-        <w:t xml:space="preserve"> data into training </w:t>
-      </w:r>
-      <w:r>
-        <w:rPr>
-          <w:rFonts w:eastAsia="Times New Roman" w:cs="Times New Roman"/>
-          <w:szCs w:val="24"/>
-          <w:lang w:val="en"/>
-        </w:rPr>
-        <w:t xml:space="preserve">and testing </w:t>
-      </w:r>
-      <w:r>
-        <w:rPr>
-          <w:rFonts w:eastAsia="Times New Roman" w:cs="Times New Roman"/>
-          <w:szCs w:val="24"/>
-          <w:lang w:val="en"/>
-        </w:rPr>
-        <w:t>set</w:t>
-      </w:r>
-      <w:r>
-        <w:rPr>
-          <w:rFonts w:eastAsia="Times New Roman" w:cs="Times New Roman"/>
-          <w:szCs w:val="24"/>
-          <w:lang w:val="en"/>
-        </w:rPr>
-        <w:t xml:space="preserve">s, </w:t>
-      </w:r>
-      <w:r>
-        <w:rPr>
-          <w:rFonts w:eastAsia="Times New Roman" w:cs="Times New Roman"/>
-          <w:szCs w:val="24"/>
-          <w:lang w:val="en"/>
-        </w:rPr>
-        <w:t>we find that</w:t>
-      </w:r>
-      <w:r>
-        <w:rPr>
-          <w:rFonts w:eastAsia="Times New Roman" w:cs="Times New Roman"/>
-          <w:szCs w:val="24"/>
-          <w:lang w:val="en"/>
-        </w:rPr>
-        <w:t xml:space="preserve"> this over booking strategy is TBD</w:t>
-      </w:r>
-      <w:r>
-        <w:rPr>
-          <w:rStyle w:val="FootnoteReference"/>
-          <w:rFonts w:eastAsia="Times New Roman" w:cs="Times New Roman"/>
-          <w:szCs w:val="24"/>
-          <w:lang w:val="en"/>
-        </w:rPr>
-        <w:footnoteReference w:id="5"/>
-      </w:r>
-      <w:r>
-        <w:rPr>
-          <w:rFonts w:eastAsia="Times New Roman" w:cs="Times New Roman"/>
-          <w:szCs w:val="24"/>
-          <w:lang w:val="en"/>
-        </w:rPr>
-        <w:t xml:space="preserve"> more profitable th</w:t>
-      </w:r>
-      <w:r>
-        <w:rPr>
-          <w:rFonts w:eastAsia="Times New Roman" w:cs="Times New Roman"/>
-          <w:szCs w:val="24"/>
-          <w:lang w:val="en"/>
-        </w:rPr>
-        <w:t>a</w:t>
-      </w:r>
-      <w:r>
-        <w:rPr>
-          <w:rFonts w:eastAsia="Times New Roman" w:cs="Times New Roman"/>
-          <w:szCs w:val="24"/>
-          <w:lang w:val="en"/>
-        </w:rPr>
-        <w:t>n accepting every booking, and TBD more profitable than abstaining from overbooking.</w:t>
-      </w:r>
-    </w:p>
-    <w:p>
-      <w:pPr>
-        <w:spacing w:after="0" w:line="240" w:lineRule="auto"/>
-        <w:jc w:val="both"/>
-        <w:rPr>
-          <w:rFonts w:eastAsia="Times New Roman" w:cs="Times New Roman"/>
-          <w:b/>
-          <w:bCs/>
-          <w:szCs w:val="24"/>
-          <w:lang w:val="en"/>
-        </w:rPr>
-      </w:pPr>
-    </w:p>
-    <w:p>
-      <w:pPr>
-        <w:spacing w:after="0" w:line="240" w:lineRule="auto"/>
-        <w:jc w:val="both"/>
-        <w:rPr>
-          <w:rStyle w:val="normaltextrun"/>
-          <w:rFonts w:cs="Times New Roman"/>
-          <w:color w:val="0070C0"/>
-          <w:szCs w:val="24"/>
-          <w:bdr w:val="none" w:sz="0" w:space="0" w:color="auto" w:frame="1"/>
-        </w:rPr>
-      </w:pPr>
-      <w:r>
-        <w:rPr>
-          <w:rFonts w:eastAsia="Times New Roman" w:cs="Times New Roman"/>
-          <w:b/>
-          <w:bCs/>
-          <w:szCs w:val="24"/>
-          <w:lang w:val="en"/>
-        </w:rPr>
-        <w:t>Abstract</w:t>
-      </w:r>
-      <w:r>
-        <w:rPr>
-          <w:rStyle w:val="normaltextrun"/>
-          <w:rFonts w:cs="Times New Roman"/>
-          <w:color w:val="000000"/>
-          <w:szCs w:val="24"/>
-          <w:bdr w:val="none" w:sz="0" w:space="0" w:color="auto" w:frame="1"/>
-        </w:rPr>
-        <w:t xml:space="preserve"> </w:t>
-      </w:r>
-      <w:r>
-        <w:rPr>
-          <w:rStyle w:val="normaltextrun"/>
-          <w:rFonts w:cs="Times New Roman"/>
-          <w:color w:val="000000"/>
-          <w:szCs w:val="24"/>
-          <w:bdr w:val="none" w:sz="0" w:space="0" w:color="auto" w:frame="1"/>
-        </w:rPr>
-        <w:t>[</w:t>
-      </w:r>
-      <w:r>
-        <w:rPr>
-          <w:rStyle w:val="normaltextrun"/>
-          <w:rFonts w:cs="Times New Roman"/>
-          <w:color w:val="0070C0"/>
-          <w:szCs w:val="24"/>
-          <w:bdr w:val="none" w:sz="0" w:space="0" w:color="auto" w:frame="1"/>
-        </w:rPr>
-        <w:t>100-110 words</w:t>
-      </w:r>
-      <w:r>
-        <w:rPr>
-          <w:rStyle w:val="normaltextrun"/>
-          <w:rFonts w:cs="Times New Roman"/>
-          <w:color w:val="0070C0"/>
-          <w:szCs w:val="24"/>
-          <w:bdr w:val="none" w:sz="0" w:space="0" w:color="auto" w:frame="1"/>
-        </w:rPr>
-        <w:t xml:space="preserve"> (</w:t>
-      </w:r>
-      <w:r>
-        <w:rPr>
-          <w:rStyle w:val="normaltextrun"/>
-          <w:rFonts w:cs="Times New Roman"/>
-          <w:color w:val="0070C0"/>
-          <w:szCs w:val="24"/>
-          <w:bdr w:val="none" w:sz="0" w:space="0" w:color="auto" w:frame="1"/>
-        </w:rPr>
-        <w:t>about 5 sentences</w:t>
-      </w:r>
-      <w:r>
-        <w:rPr>
-          <w:rStyle w:val="normaltextrun"/>
-          <w:rFonts w:cs="Times New Roman"/>
-          <w:color w:val="0070C0"/>
-          <w:szCs w:val="24"/>
-          <w:bdr w:val="none" w:sz="0" w:space="0" w:color="auto" w:frame="1"/>
-        </w:rPr>
-        <w:t>)</w:t>
-      </w:r>
-      <w:r>
-        <w:rPr>
-          <w:rStyle w:val="normaltextrun"/>
-          <w:rFonts w:cs="Times New Roman"/>
-          <w:color w:val="0070C0"/>
-          <w:szCs w:val="24"/>
-          <w:bdr w:val="none" w:sz="0" w:space="0" w:color="auto" w:frame="1"/>
-        </w:rPr>
-        <w:t xml:space="preserve">, for instance, </w:t>
-      </w:r>
-      <w:r>
-        <w:rPr>
-          <w:rStyle w:val="normaltextrun"/>
-          <w:rFonts w:cs="Times New Roman"/>
-          <w:color w:val="0070C0"/>
-          <w:szCs w:val="24"/>
-          <w:bdr w:val="none" w:sz="0" w:space="0" w:color="auto" w:frame="1"/>
-        </w:rPr>
-        <w:t xml:space="preserve">a compact structure </w:t>
-      </w:r>
-      <w:r>
-        <w:rPr>
-          <w:rStyle w:val="normaltextrun"/>
-          <w:rFonts w:cs="Times New Roman"/>
-          <w:color w:val="0070C0"/>
-          <w:szCs w:val="24"/>
-          <w:bdr w:val="none" w:sz="0" w:space="0" w:color="auto" w:frame="1"/>
-        </w:rPr>
-        <w:t xml:space="preserve">is </w:t>
-      </w:r>
-      <w:r>
-        <w:rPr>
-          <w:rStyle w:val="normaltextrun"/>
-          <w:rFonts w:cs="Times New Roman"/>
-          <w:color w:val="0070C0"/>
-          <w:szCs w:val="24"/>
-          <w:bdr w:val="none" w:sz="0" w:space="0" w:color="auto" w:frame="1"/>
-        </w:rPr>
-        <w:t>used often:</w:t>
-      </w:r>
-    </w:p>
-    <w:p>
-      <w:pPr>
-        <w:spacing w:after="0" w:line="240" w:lineRule="auto"/>
-        <w:jc w:val="both"/>
-        <w:rPr>
-          <w:color w:val="0070C0"/>
-        </w:rPr>
-      </w:pPr>
-      <w:r>
-        <w:rPr>
-          <w:color w:val="0070C0"/>
-        </w:rPr>
-        <w:t>-- First sentence: t</w:t>
-      </w:r>
-      <w:r>
-        <w:rPr>
-          <w:color w:val="0070C0"/>
-        </w:rPr>
-        <w:t>o state in simple declarative sentences what was attempted, how it was accomplished, and what wa</w:t>
-      </w:r>
-      <w:r>
-        <w:rPr>
-          <w:color w:val="0070C0"/>
-        </w:rPr>
-        <w:t>s achieved</w:t>
-      </w:r>
-      <w:r>
-        <w:rPr>
-          <w:color w:val="0070C0"/>
-        </w:rPr>
-        <w:t>.</w:t>
-      </w:r>
-    </w:p>
-    <w:p>
-      <w:pPr>
-        <w:spacing w:after="0" w:line="240" w:lineRule="auto"/>
-        <w:jc w:val="both"/>
-        <w:rPr>
-          <w:color w:val="0070C0"/>
-        </w:rPr>
-      </w:pPr>
-      <w:proofErr w:type="gramStart"/>
-      <w:r>
-        <w:rPr>
-          <w:color w:val="0070C0"/>
-        </w:rPr>
-        <w:t>--  2</w:t>
-      </w:r>
-      <w:proofErr w:type="gramEnd"/>
-      <w:r>
-        <w:rPr>
-          <w:color w:val="0070C0"/>
-        </w:rPr>
-        <w:t>-3 sentences:  t</w:t>
-      </w:r>
-      <w:r>
-        <w:rPr>
-          <w:color w:val="0070C0"/>
-        </w:rPr>
-        <w:t>o highlight the main points of the report such as objective (goal), data, and methods used. Although this is the shortest and most difficult section to write, it is the most important.</w:t>
-      </w:r>
-    </w:p>
-    <w:p>
-      <w:pPr>
-        <w:spacing w:after="0" w:line="240" w:lineRule="auto"/>
-        <w:jc w:val="both"/>
-        <w:rPr>
-          <w:color w:val="0070C0"/>
-        </w:rPr>
-      </w:pPr>
-      <w:proofErr w:type="gramStart"/>
-      <w:r>
-        <w:rPr>
-          <w:color w:val="0070C0"/>
-        </w:rPr>
-        <w:t>--  Last</w:t>
-      </w:r>
-      <w:proofErr w:type="gramEnd"/>
-      <w:r>
-        <w:rPr>
-          <w:color w:val="0070C0"/>
-        </w:rPr>
-        <w:t xml:space="preserve"> sentence: t</w:t>
-      </w:r>
-      <w:r>
-        <w:rPr>
-          <w:color w:val="0070C0"/>
-        </w:rPr>
-        <w:t>o give a brief summary of the conclus</w:t>
-      </w:r>
-      <w:r>
-        <w:rPr>
-          <w:color w:val="0070C0"/>
-        </w:rPr>
-        <w:t>ion/outcomes</w:t>
-      </w:r>
-      <w:r>
-        <w:rPr>
-          <w:color w:val="0070C0"/>
-        </w:rPr>
-        <w:t>.</w:t>
-      </w:r>
-      <w:r>
-        <w:rPr>
-          <w:color w:val="000000" w:themeColor="text1"/>
-        </w:rPr>
-        <w:t>]</w:t>
-      </w:r>
-    </w:p>
-    <w:p>
-      <w:pPr>
-        <w:spacing w:after="0" w:line="240" w:lineRule="auto"/>
-        <w:jc w:val="both"/>
-        <w:rPr>
-          <w:color w:val="0070C0"/>
-        </w:rPr>
-      </w:pPr>
-    </w:p>
-    <w:p>
-      <w:pPr>
-        <w:spacing w:after="0" w:line="240" w:lineRule="auto"/>
-        <w:rPr>
-          <w:rFonts w:eastAsia="Times New Roman" w:cs="Times New Roman"/>
-          <w:sz w:val="15"/>
-          <w:szCs w:val="15"/>
-        </w:rPr>
-      </w:pPr>
+        <w:t>overbooking.</w:t>
+      </w:r>
     </w:p>
     <w:p>
       <w:pPr>
@@ -4712,102 +4231,6 @@
       </w:pPr>
     </w:p>
   </w:footnote>
-  <w:footnote w:id="2">
-    <w:p>
-      <w:pPr>
-        <w:pStyle w:val="FootnoteText"/>
-      </w:pPr>
-      <w:r>
-        <w:rPr>
-          <w:rStyle w:val="FootnoteReference"/>
-        </w:rPr>
-        <w:footnoteRef/>
-      </w:r>
-      <w:r>
-        <w:t xml:space="preserve"> The </w:t>
-      </w:r>
-      <w:r>
-        <w:t>d</w:t>
-      </w:r>
-      <w:r>
-        <w:t xml:space="preserve">ata do not justify using a Poisson distribution. Binomial is more appropriate. </w:t>
-      </w:r>
-    </w:p>
-  </w:footnote>
-  <w:footnote w:id="3">
-    <w:p>
-      <w:pPr>
-        <w:pStyle w:val="FootnoteText"/>
-      </w:pPr>
-      <w:r>
-        <w:rPr>
-          <w:rStyle w:val="FootnoteReference"/>
-        </w:rPr>
-        <w:footnoteRef/>
-      </w:r>
-      <w:r>
-        <w:t xml:space="preserve"> Preliminary </w:t>
-      </w:r>
-      <w:r>
-        <w:t>finding,</w:t>
-      </w:r>
-      <w:r>
-        <w:t xml:space="preserve"> we</w:t>
-      </w:r>
-      <w:r>
-        <w:t xml:space="preserve"> have yet to be more</w:t>
-      </w:r>
-      <w:r>
-        <w:t xml:space="preserve"> </w:t>
-      </w:r>
-      <w:r>
-        <w:t>spec</w:t>
-      </w:r>
-      <w:r>
-        <w:t>ific</w:t>
-      </w:r>
-      <w:r>
-        <w:t>.</w:t>
-      </w:r>
-    </w:p>
-  </w:footnote>
-  <w:footnote w:id="4">
-    <w:p>
-      <w:pPr>
-        <w:pStyle w:val="FootnoteText"/>
-      </w:pPr>
-      <w:r>
-        <w:rPr>
-          <w:rStyle w:val="FootnoteReference"/>
-        </w:rPr>
-        <w:footnoteRef/>
-      </w:r>
-      <w:r>
-        <w:t xml:space="preserve"> Yet to be determined</w:t>
-      </w:r>
-    </w:p>
-  </w:footnote>
-  <w:footnote w:id="5">
-    <w:p>
-      <w:pPr>
-        <w:pStyle w:val="FootnoteText"/>
-      </w:pPr>
-      <w:r>
-        <w:rPr>
-          <w:rStyle w:val="FootnoteReference"/>
-        </w:rPr>
-        <w:footnoteRef/>
-      </w:r>
-      <w:r>
-        <w:t xml:space="preserve"> To be Determined</w:t>
-      </w:r>
-    </w:p>
-    <w:p>
-      <w:pPr>
-        <w:pStyle w:val="FootnoteText"/>
-      </w:pPr>
-    </w:p>
-  </w:footnote>
 </w:footnotes>
 </file>
 
@@ -5667,6 +5090,118 @@
     </w:lvl>
   </w:abstractNum>
   <w:abstractNum w:abstractNumId="7" w15:restartNumberingAfterBreak="0">
+    <w:nsid w:val="3F5E3A37"/>
+    <w:multiLevelType w:val="hybridMultilevel"/>
+    <w:tmpl w:val="46B281A8"/>
+    <w:lvl w:ilvl="0" w:tplc="977E3E30">
+      <w:numFmt w:val="bullet"/>
+      <w:lvlText w:val="-"/>
+      <w:lvlJc w:val="left"/>
+      <w:pPr>
+        <w:ind w:left="720" w:hanging="360"/>
+      </w:pPr>
+      <w:rPr>
+        <w:rFonts w:ascii="Times New Roman" w:eastAsia="Times New Roman" w:hAnsi="Times New Roman" w:cs="Times New Roman" w:hint="default"/>
+      </w:rPr>
+    </w:lvl>
+    <w:lvl w:ilvl="1" w:tplc="04090003" w:tentative="1">
+      <w:start w:val="1"/>
+      <w:numFmt w:val="bullet"/>
+      <w:lvlText w:val="o"/>
+      <w:lvlJc w:val="left"/>
+      <w:pPr>
+        <w:ind w:left="1440" w:hanging="360"/>
+      </w:pPr>
+      <w:rPr>
+        <w:rFonts w:ascii="Courier New" w:hAnsi="Courier New" w:cs="Courier New" w:hint="default"/>
+      </w:rPr>
+    </w:lvl>
+    <w:lvl w:ilvl="2" w:tplc="04090005" w:tentative="1">
+      <w:start w:val="1"/>
+      <w:numFmt w:val="bullet"/>
+      <w:lvlText w:val=""/>
+      <w:lvlJc w:val="left"/>
+      <w:pPr>
+        <w:ind w:left="2160" w:hanging="360"/>
+      </w:pPr>
+      <w:rPr>
+        <w:rFonts w:ascii="Wingdings" w:hAnsi="Wingdings" w:hint="default"/>
+      </w:rPr>
+    </w:lvl>
+    <w:lvl w:ilvl="3" w:tplc="04090001" w:tentative="1">
+      <w:start w:val="1"/>
+      <w:numFmt w:val="bullet"/>
+      <w:lvlText w:val=""/>
+      <w:lvlJc w:val="left"/>
+      <w:pPr>
+        <w:ind w:left="2880" w:hanging="360"/>
+      </w:pPr>
+      <w:rPr>
+        <w:rFonts w:ascii="Symbol" w:hAnsi="Symbol" w:hint="default"/>
+      </w:rPr>
+    </w:lvl>
+    <w:lvl w:ilvl="4" w:tplc="04090003" w:tentative="1">
+      <w:start w:val="1"/>
+      <w:numFmt w:val="bullet"/>
+      <w:lvlText w:val="o"/>
+      <w:lvlJc w:val="left"/>
+      <w:pPr>
+        <w:ind w:left="3600" w:hanging="360"/>
+      </w:pPr>
+      <w:rPr>
+        <w:rFonts w:ascii="Courier New" w:hAnsi="Courier New" w:cs="Courier New" w:hint="default"/>
+      </w:rPr>
+    </w:lvl>
+    <w:lvl w:ilvl="5" w:tplc="04090005" w:tentative="1">
+      <w:start w:val="1"/>
+      <w:numFmt w:val="bullet"/>
+      <w:lvlText w:val=""/>
+      <w:lvlJc w:val="left"/>
+      <w:pPr>
+        <w:ind w:left="4320" w:hanging="360"/>
+      </w:pPr>
+      <w:rPr>
+        <w:rFonts w:ascii="Wingdings" w:hAnsi="Wingdings" w:hint="default"/>
+      </w:rPr>
+    </w:lvl>
+    <w:lvl w:ilvl="6" w:tplc="04090001" w:tentative="1">
+      <w:start w:val="1"/>
+      <w:numFmt w:val="bullet"/>
+      <w:lvlText w:val=""/>
+      <w:lvlJc w:val="left"/>
+      <w:pPr>
+        <w:ind w:left="5040" w:hanging="360"/>
+      </w:pPr>
+      <w:rPr>
+        <w:rFonts w:ascii="Symbol" w:hAnsi="Symbol" w:hint="default"/>
+      </w:rPr>
+    </w:lvl>
+    <w:lvl w:ilvl="7" w:tplc="04090003" w:tentative="1">
+      <w:start w:val="1"/>
+      <w:numFmt w:val="bullet"/>
+      <w:lvlText w:val="o"/>
+      <w:lvlJc w:val="left"/>
+      <w:pPr>
+        <w:ind w:left="5760" w:hanging="360"/>
+      </w:pPr>
+      <w:rPr>
+        <w:rFonts w:ascii="Courier New" w:hAnsi="Courier New" w:cs="Courier New" w:hint="default"/>
+      </w:rPr>
+    </w:lvl>
+    <w:lvl w:ilvl="8" w:tplc="04090005" w:tentative="1">
+      <w:start w:val="1"/>
+      <w:numFmt w:val="bullet"/>
+      <w:lvlText w:val=""/>
+      <w:lvlJc w:val="left"/>
+      <w:pPr>
+        <w:ind w:left="6480" w:hanging="360"/>
+      </w:pPr>
+      <w:rPr>
+        <w:rFonts w:ascii="Wingdings" w:hAnsi="Wingdings" w:hint="default"/>
+      </w:rPr>
+    </w:lvl>
+  </w:abstractNum>
+  <w:abstractNum w:abstractNumId="8" w15:restartNumberingAfterBreak="0">
     <w:nsid w:val="3FAC5822"/>
     <w:multiLevelType w:val="hybridMultilevel"/>
     <w:tmpl w:val="A0F6B036"/>
@@ -5779,7 +5314,7 @@
       </w:rPr>
     </w:lvl>
   </w:abstractNum>
-  <w:abstractNum w:abstractNumId="8" w15:restartNumberingAfterBreak="0">
+  <w:abstractNum w:abstractNumId="9" w15:restartNumberingAfterBreak="0">
     <w:nsid w:val="44CF6991"/>
     <w:multiLevelType w:val="hybridMultilevel"/>
     <w:tmpl w:val="7F08C66C"/>
@@ -5892,7 +5427,7 @@
       </w:rPr>
     </w:lvl>
   </w:abstractNum>
-  <w:abstractNum w:abstractNumId="9" w15:restartNumberingAfterBreak="0">
+  <w:abstractNum w:abstractNumId="10" w15:restartNumberingAfterBreak="0">
     <w:nsid w:val="4B8A2689"/>
     <w:multiLevelType w:val="hybridMultilevel"/>
     <w:tmpl w:val="3B660030"/>
@@ -6005,7 +5540,7 @@
       </w:rPr>
     </w:lvl>
   </w:abstractNum>
-  <w:abstractNum w:abstractNumId="10" w15:restartNumberingAfterBreak="0">
+  <w:abstractNum w:abstractNumId="11" w15:restartNumberingAfterBreak="0">
     <w:nsid w:val="5CF726B3"/>
     <w:multiLevelType w:val="hybridMultilevel"/>
     <w:tmpl w:val="9B12723E"/>
@@ -6118,7 +5653,119 @@
       </w:rPr>
     </w:lvl>
   </w:abstractNum>
-  <w:abstractNum w:abstractNumId="11" w15:restartNumberingAfterBreak="0">
+  <w:abstractNum w:abstractNumId="12" w15:restartNumberingAfterBreak="0">
+    <w:nsid w:val="61513161"/>
+    <w:multiLevelType w:val="hybridMultilevel"/>
+    <w:tmpl w:val="BC302C3C"/>
+    <w:lvl w:ilvl="0" w:tplc="69CC2DCE">
+      <w:numFmt w:val="bullet"/>
+      <w:lvlText w:val="-"/>
+      <w:lvlJc w:val="left"/>
+      <w:pPr>
+        <w:ind w:left="720" w:hanging="360"/>
+      </w:pPr>
+      <w:rPr>
+        <w:rFonts w:ascii="Times New Roman" w:eastAsia="Times New Roman" w:hAnsi="Times New Roman" w:cs="Times New Roman" w:hint="default"/>
+      </w:rPr>
+    </w:lvl>
+    <w:lvl w:ilvl="1" w:tplc="04090003" w:tentative="1">
+      <w:start w:val="1"/>
+      <w:numFmt w:val="bullet"/>
+      <w:lvlText w:val="o"/>
+      <w:lvlJc w:val="left"/>
+      <w:pPr>
+        <w:ind w:left="1440" w:hanging="360"/>
+      </w:pPr>
+      <w:rPr>
+        <w:rFonts w:ascii="Courier New" w:hAnsi="Courier New" w:cs="Courier New" w:hint="default"/>
+      </w:rPr>
+    </w:lvl>
+    <w:lvl w:ilvl="2" w:tplc="04090005" w:tentative="1">
+      <w:start w:val="1"/>
+      <w:numFmt w:val="bullet"/>
+      <w:lvlText w:val=""/>
+      <w:lvlJc w:val="left"/>
+      <w:pPr>
+        <w:ind w:left="2160" w:hanging="360"/>
+      </w:pPr>
+      <w:rPr>
+        <w:rFonts w:ascii="Wingdings" w:hAnsi="Wingdings" w:hint="default"/>
+      </w:rPr>
+    </w:lvl>
+    <w:lvl w:ilvl="3" w:tplc="04090001" w:tentative="1">
+      <w:start w:val="1"/>
+      <w:numFmt w:val="bullet"/>
+      <w:lvlText w:val=""/>
+      <w:lvlJc w:val="left"/>
+      <w:pPr>
+        <w:ind w:left="2880" w:hanging="360"/>
+      </w:pPr>
+      <w:rPr>
+        <w:rFonts w:ascii="Symbol" w:hAnsi="Symbol" w:hint="default"/>
+      </w:rPr>
+    </w:lvl>
+    <w:lvl w:ilvl="4" w:tplc="04090003" w:tentative="1">
+      <w:start w:val="1"/>
+      <w:numFmt w:val="bullet"/>
+      <w:lvlText w:val="o"/>
+      <w:lvlJc w:val="left"/>
+      <w:pPr>
+        <w:ind w:left="3600" w:hanging="360"/>
+      </w:pPr>
+      <w:rPr>
+        <w:rFonts w:ascii="Courier New" w:hAnsi="Courier New" w:cs="Courier New" w:hint="default"/>
+      </w:rPr>
+    </w:lvl>
+    <w:lvl w:ilvl="5" w:tplc="04090005" w:tentative="1">
+      <w:start w:val="1"/>
+      <w:numFmt w:val="bullet"/>
+      <w:lvlText w:val=""/>
+      <w:lvlJc w:val="left"/>
+      <w:pPr>
+        <w:ind w:left="4320" w:hanging="360"/>
+      </w:pPr>
+      <w:rPr>
+        <w:rFonts w:ascii="Wingdings" w:hAnsi="Wingdings" w:hint="default"/>
+      </w:rPr>
+    </w:lvl>
+    <w:lvl w:ilvl="6" w:tplc="04090001" w:tentative="1">
+      <w:start w:val="1"/>
+      <w:numFmt w:val="bullet"/>
+      <w:lvlText w:val=""/>
+      <w:lvlJc w:val="left"/>
+      <w:pPr>
+        <w:ind w:left="5040" w:hanging="360"/>
+      </w:pPr>
+      <w:rPr>
+        <w:rFonts w:ascii="Symbol" w:hAnsi="Symbol" w:hint="default"/>
+      </w:rPr>
+    </w:lvl>
+    <w:lvl w:ilvl="7" w:tplc="04090003" w:tentative="1">
+      <w:start w:val="1"/>
+      <w:numFmt w:val="bullet"/>
+      <w:lvlText w:val="o"/>
+      <w:lvlJc w:val="left"/>
+      <w:pPr>
+        <w:ind w:left="5760" w:hanging="360"/>
+      </w:pPr>
+      <w:rPr>
+        <w:rFonts w:ascii="Courier New" w:hAnsi="Courier New" w:cs="Courier New" w:hint="default"/>
+      </w:rPr>
+    </w:lvl>
+    <w:lvl w:ilvl="8" w:tplc="04090005" w:tentative="1">
+      <w:start w:val="1"/>
+      <w:numFmt w:val="bullet"/>
+      <w:lvlText w:val=""/>
+      <w:lvlJc w:val="left"/>
+      <w:pPr>
+        <w:ind w:left="6480" w:hanging="360"/>
+      </w:pPr>
+      <w:rPr>
+        <w:rFonts w:ascii="Wingdings" w:hAnsi="Wingdings" w:hint="default"/>
+      </w:rPr>
+    </w:lvl>
+  </w:abstractNum>
+  <w:abstractNum w:abstractNumId="13" w15:restartNumberingAfterBreak="0">
     <w:nsid w:val="62883FD7"/>
     <w:multiLevelType w:val="hybridMultilevel"/>
     <w:tmpl w:val="9BA806C8"/>
@@ -6231,7 +5878,7 @@
       </w:rPr>
     </w:lvl>
   </w:abstractNum>
-  <w:abstractNum w:abstractNumId="12" w15:restartNumberingAfterBreak="0">
+  <w:abstractNum w:abstractNumId="14" w15:restartNumberingAfterBreak="0">
     <w:nsid w:val="64043878"/>
     <w:multiLevelType w:val="hybridMultilevel"/>
     <w:tmpl w:val="541077DE"/>
@@ -6320,7 +5967,7 @@
       </w:pPr>
     </w:lvl>
   </w:abstractNum>
-  <w:abstractNum w:abstractNumId="13" w15:restartNumberingAfterBreak="0">
+  <w:abstractNum w:abstractNumId="15" w15:restartNumberingAfterBreak="0">
     <w:nsid w:val="649025F5"/>
     <w:multiLevelType w:val="hybridMultilevel"/>
     <w:tmpl w:val="FFFFFFFF"/>
@@ -6433,7 +6080,7 @@
       </w:rPr>
     </w:lvl>
   </w:abstractNum>
-  <w:abstractNum w:abstractNumId="14" w15:restartNumberingAfterBreak="0">
+  <w:abstractNum w:abstractNumId="16" w15:restartNumberingAfterBreak="0">
     <w:nsid w:val="64FD06DF"/>
     <w:multiLevelType w:val="hybridMultilevel"/>
     <w:tmpl w:val="87205CB4"/>
@@ -6546,7 +6193,7 @@
       </w:rPr>
     </w:lvl>
   </w:abstractNum>
-  <w:abstractNum w:abstractNumId="15" w15:restartNumberingAfterBreak="0">
+  <w:abstractNum w:abstractNumId="17" w15:restartNumberingAfterBreak="0">
     <w:nsid w:val="74604655"/>
     <w:multiLevelType w:val="hybridMultilevel"/>
     <w:tmpl w:val="FFFFFFFF"/>
@@ -6669,16 +6316,16 @@
     <w:abstractNumId w:val="5"/>
   </w:num>
   <w:num w:numId="4">
-    <w:abstractNumId w:val="12"/>
+    <w:abstractNumId w:val="14"/>
   </w:num>
   <w:num w:numId="5">
     <w:abstractNumId w:val="6"/>
   </w:num>
   <w:num w:numId="6">
-    <w:abstractNumId w:val="13"/>
+    <w:abstractNumId w:val="15"/>
   </w:num>
   <w:num w:numId="7">
-    <w:abstractNumId w:val="15"/>
+    <w:abstractNumId w:val="17"/>
   </w:num>
   <w:num w:numId="8">
     <w:abstractNumId w:val="2"/>
@@ -6690,22 +6337,28 @@
     <w:abstractNumId w:val="3"/>
   </w:num>
   <w:num w:numId="11">
-    <w:abstractNumId w:val="7"/>
+    <w:abstractNumId w:val="8"/>
   </w:num>
   <w:num w:numId="12">
+    <w:abstractNumId w:val="13"/>
+  </w:num>
+  <w:num w:numId="13">
+    <w:abstractNumId w:val="16"/>
+  </w:num>
+  <w:num w:numId="14">
     <w:abstractNumId w:val="11"/>
   </w:num>
-  <w:num w:numId="13">
-    <w:abstractNumId w:val="14"/>
+  <w:num w:numId="15">
+    <w:abstractNumId w:val="9"/>
   </w:num>
-  <w:num w:numId="14">
+  <w:num w:numId="16">
     <w:abstractNumId w:val="10"/>
   </w:num>
-  <w:num w:numId="15">
-    <w:abstractNumId w:val="8"/>
+  <w:num w:numId="17">
+    <w:abstractNumId w:val="12"/>
   </w:num>
-  <w:num w:numId="16">
-    <w:abstractNumId w:val="9"/>
+  <w:num w:numId="18">
+    <w:abstractNumId w:val="7"/>
   </w:num>
 </w:numbering>
 </file>
@@ -7893,6 +7546,15 @@
 </file>
 
 <file path=customXml/item1.xml><?xml version="1.0" encoding="utf-8"?>
+<?mso-contentType ?>
+<FormTemplates xmlns="http://schemas.microsoft.com/sharepoint/v3/contenttype/forms">
+  <Display>DocumentLibraryForm</Display>
+  <Edit>DocumentLibraryForm</Edit>
+  <New>DocumentLibraryForm</New>
+</FormTemplates>
+</file>
+
+<file path=customXml/item2.xml><?xml version="1.0" encoding="utf-8"?>
 <ct:contentTypeSchema xmlns:ct="http://schemas.microsoft.com/office/2006/metadata/contentType" xmlns:ma="http://schemas.microsoft.com/office/2006/metadata/properties/metaAttributes" ct:_="" ma:_="" ma:contentTypeName="Document" ma:contentTypeID="0x0101003A0F068ADB28C643918BEBA5F63F2C6F" ma:contentTypeVersion="13" ma:contentTypeDescription="Create a new document." ma:contentTypeScope="" ma:versionID="b6517bc524af685096e30a15a030877e">
   <xsd:schema xmlns:xsd="http://www.w3.org/2001/XMLSchema" xmlns:xs="http://www.w3.org/2001/XMLSchema" xmlns:p="http://schemas.microsoft.com/office/2006/metadata/properties" xmlns:ns3="64b3b921-2346-4e60-802a-3ed9d80a1825" xmlns:ns4="958b90fe-e8fd-42e5-ae2a-ca5bf0ce1d73" targetNamespace="http://schemas.microsoft.com/office/2006/metadata/properties" ma:root="true" ma:fieldsID="75128ed3c853fd8f1824e681696d70cb" ns3:_="" ns4:_="">
     <xsd:import namespace="64b3b921-2346-4e60-802a-3ed9d80a1825"/>
@@ -8115,26 +7777,25 @@
 </ct:contentTypeSchema>
 </file>
 
-<file path=customXml/item2.xml><?xml version="1.0" encoding="utf-8"?>
-<?mso-contentType ?>
-<FormTemplates xmlns="http://schemas.microsoft.com/sharepoint/v3/contenttype/forms">
-  <Display>DocumentLibraryForm</Display>
-  <Edit>DocumentLibraryForm</Edit>
-  <New>DocumentLibraryForm</New>
-</FormTemplates>
+<file path=customXml/item3.xml><?xml version="1.0" encoding="utf-8"?>
+<b:Sources xmlns:b="http://schemas.openxmlformats.org/officeDocument/2006/bibliography" xmlns="http://schemas.openxmlformats.org/officeDocument/2006/bibliography" SelectedStyle="\APASixthEditionOfficeOnline.xsl" StyleName="APA" Version="6"/>
 </file>
 
-<file path=customXml/item3.xml><?xml version="1.0" encoding="utf-8"?>
+<file path=customXml/item4.xml><?xml version="1.0" encoding="utf-8"?>
 <p:properties xmlns:p="http://schemas.microsoft.com/office/2006/metadata/properties" xmlns:xsi="http://www.w3.org/2001/XMLSchema-instance" xmlns:pc="http://schemas.microsoft.com/office/infopath/2007/PartnerControls">
   <documentManagement/>
 </p:properties>
 </file>
 
-<file path=customXml/item4.xml><?xml version="1.0" encoding="utf-8"?>
-<b:Sources xmlns:b="http://schemas.openxmlformats.org/officeDocument/2006/bibliography" xmlns="http://schemas.openxmlformats.org/officeDocument/2006/bibliography" SelectedStyle="\APASixthEditionOfficeOnline.xsl" StyleName="APA" Version="6"/>
+<file path=customXml/itemProps1.xml><?xml version="1.0" encoding="utf-8"?>
+<ds:datastoreItem xmlns:ds="http://schemas.openxmlformats.org/officeDocument/2006/customXml" ds:itemID="{9153F8A0-3617-4751-B5F4-52EBECD4AFBB}">
+  <ds:schemaRefs>
+    <ds:schemaRef ds:uri="http://schemas.microsoft.com/sharepoint/v3/contenttype/forms"/>
+  </ds:schemaRefs>
+</ds:datastoreItem>
 </file>
 
-<file path=customXml/itemProps1.xml><?xml version="1.0" encoding="utf-8"?>
+<file path=customXml/itemProps2.xml><?xml version="1.0" encoding="utf-8"?>
 <ds:datastoreItem xmlns:ds="http://schemas.openxmlformats.org/officeDocument/2006/customXml" ds:itemID="{3D8E498E-E683-46DB-94EC-5BAA9BBBF085}">
   <ds:schemaRefs>
     <ds:schemaRef ds:uri="http://schemas.microsoft.com/office/2006/metadata/contentType"/>
@@ -8153,27 +7814,19 @@
 </ds:datastoreItem>
 </file>
 
-<file path=customXml/itemProps2.xml><?xml version="1.0" encoding="utf-8"?>
-<ds:datastoreItem xmlns:ds="http://schemas.openxmlformats.org/officeDocument/2006/customXml" ds:itemID="{9153F8A0-3617-4751-B5F4-52EBECD4AFBB}">
+<file path=customXml/itemProps3.xml><?xml version="1.0" encoding="utf-8"?>
+<ds:datastoreItem xmlns:ds="http://schemas.openxmlformats.org/officeDocument/2006/customXml" ds:itemID="{DC4B7816-F603-424E-B6F6-4367C6D92432}">
   <ds:schemaRefs>
-    <ds:schemaRef ds:uri="http://schemas.microsoft.com/sharepoint/v3/contenttype/forms"/>
+    <ds:schemaRef ds:uri="http://schemas.openxmlformats.org/officeDocument/2006/bibliography"/>
   </ds:schemaRefs>
 </ds:datastoreItem>
 </file>
 
-<file path=customXml/itemProps3.xml><?xml version="1.0" encoding="utf-8"?>
+<file path=customXml/itemProps4.xml><?xml version="1.0" encoding="utf-8"?>
 <ds:datastoreItem xmlns:ds="http://schemas.openxmlformats.org/officeDocument/2006/customXml" ds:itemID="{77D53F5A-8D69-4E15-969E-FACB8EB554CC}">
   <ds:schemaRefs>
     <ds:schemaRef ds:uri="http://schemas.microsoft.com/office/2006/metadata/properties"/>
     <ds:schemaRef ds:uri="http://schemas.microsoft.com/office/infopath/2007/PartnerControls"/>
   </ds:schemaRefs>
 </ds:datastoreItem>
-</file>
-
-<file path=customXml/itemProps4.xml><?xml version="1.0" encoding="utf-8"?>
-<ds:datastoreItem xmlns:ds="http://schemas.openxmlformats.org/officeDocument/2006/customXml" ds:itemID="{DC4B7816-F603-424E-B6F6-4367C6D92432}">
-  <ds:schemaRefs>
-    <ds:schemaRef ds:uri="http://schemas.openxmlformats.org/officeDocument/2006/bibliography"/>
-  </ds:schemaRefs>
-</ds:datastoreItem>
 </file>
</xml_diff>